<commit_message>
update DB @Author : Alex
</commit_message>
<xml_diff>
--- a/10 Deliverables/沃游戏中心接入文档.docx
+++ b/10 Deliverables/沃游戏中心接入文档.docx
@@ -1,20 +1,9 @@
 
 <file path=word/document.xml><?xml version="1.0" encoding="utf-8"?>
-<w:document xmlns:ve="http://schemas.openxmlformats.org/markup-compatibility/2006" xmlns:o="urn:schemas-microsoft-com:office:office" xmlns:r="http://schemas.openxmlformats.org/officeDocument/2006/relationships" xmlns:m="http://schemas.openxmlformats.org/officeDocument/2006/math" xmlns:v="urn:schemas-microsoft-com:vml" xmlns:wp="http://schemas.openxmlformats.org/drawingml/2006/wordprocessingDrawing" xmlns:w10="urn:schemas-microsoft-com:office:word" xmlns:w="http://schemas.openxmlformats.org/wordprocessingml/2006/main" xmlns:wne="http://schemas.microsoft.com/office/word/2006/wordml">
+<w:document xmlns:wpc="http://schemas.microsoft.com/office/word/2010/wordprocessingCanvas" xmlns:mc="http://schemas.openxmlformats.org/markup-compatibility/2006" xmlns:o="urn:schemas-microsoft-com:office:office" xmlns:r="http://schemas.openxmlformats.org/officeDocument/2006/relationships" xmlns:m="http://schemas.openxmlformats.org/officeDocument/2006/math" xmlns:v="urn:schemas-microsoft-com:vml" xmlns:wp14="http://schemas.microsoft.com/office/word/2010/wordprocessingDrawing" xmlns:wp="http://schemas.openxmlformats.org/drawingml/2006/wordprocessingDrawing" xmlns:w10="urn:schemas-microsoft-com:office:word" xmlns:w="http://schemas.openxmlformats.org/wordprocessingml/2006/main" xmlns:w14="http://schemas.microsoft.com/office/word/2010/wordml" xmlns:wpg="http://schemas.microsoft.com/office/word/2010/wordprocessingGroup" xmlns:wpi="http://schemas.microsoft.com/office/word/2010/wordprocessingInk" xmlns:wne="http://schemas.microsoft.com/office/word/2006/wordml" xmlns:wps="http://schemas.microsoft.com/office/word/2010/wordprocessingShape" mc:Ignorable="w14 wp14">
   <w:body>
+    <w:p/>
     <w:p>
-      <w:pPr>
-        <w:rPr>
-          <w:rFonts w:hint="eastAsia"/>
-        </w:rPr>
-      </w:pPr>
-    </w:p>
-    <w:p>
-      <w:pPr>
-        <w:rPr>
-          <w:rFonts w:hint="eastAsia"/>
-        </w:rPr>
-      </w:pPr>
       <w:r>
         <w:rPr>
           <w:rFonts w:hint="eastAsia"/>
@@ -24,9 +13,9 @@
     </w:p>
     <w:tbl>
       <w:tblPr>
-        <w:tblStyle w:val="TableGrid"/>
+        <w:tblStyle w:val="a5"/>
         <w:tblW w:w="0" w:type="auto"/>
-        <w:tblLook w:val="04A0"/>
+        <w:tblLook w:val="04A0" w:firstRow="1" w:lastRow="0" w:firstColumn="1" w:lastColumn="0" w:noHBand="0" w:noVBand="1"/>
       </w:tblPr>
       <w:tblGrid>
         <w:gridCol w:w="2394"/>
@@ -70,12 +59,14 @@
             <w:tcW w:w="3330" w:type="dxa"/>
           </w:tcPr>
           <w:p>
+            <w:proofErr w:type="gramStart"/>
             <w:r>
               <w:rPr>
                 <w:rFonts w:hint="eastAsia"/>
               </w:rPr>
               <w:t>安卫宾</w:t>
             </w:r>
+            <w:proofErr w:type="gramEnd"/>
           </w:p>
         </w:tc>
       </w:tr>
@@ -105,16 +96,16 @@
             <w:tcW w:w="3330" w:type="dxa"/>
           </w:tcPr>
           <w:p>
-            <w:hyperlink r:id="rId7" w:history="1">
+            <w:hyperlink r:id="rId8" w:history="1">
               <w:r>
                 <w:rPr>
-                  <w:rStyle w:val="Hyperlink"/>
+                  <w:rStyle w:val="a6"/>
                 </w:rPr>
                 <w:t>sh-</w:t>
               </w:r>
               <w:r>
                 <w:rPr>
-                  <w:rStyle w:val="Hyperlink"/>
+                  <w:rStyle w:val="a6"/>
                   <w:rFonts w:hint="eastAsia"/>
                 </w:rPr>
                 <w:t>anwb@chinaunicom.cn</w:t>
@@ -195,12 +186,14 @@
             <w:tcW w:w="3330" w:type="dxa"/>
           </w:tcPr>
           <w:p>
+            <w:proofErr w:type="gramStart"/>
             <w:r>
               <w:rPr>
                 <w:rFonts w:hint="eastAsia"/>
               </w:rPr>
               <w:t>殷专成</w:t>
             </w:r>
+            <w:proofErr w:type="gramEnd"/>
           </w:p>
         </w:tc>
       </w:tr>
@@ -234,10 +227,10 @@
             <w:tcW w:w="3330" w:type="dxa"/>
           </w:tcPr>
           <w:p>
-            <w:hyperlink r:id="rId8" w:history="1">
+            <w:hyperlink r:id="rId9" w:history="1">
               <w:r>
                 <w:rPr>
-                  <w:rStyle w:val="Hyperlink"/>
+                  <w:rStyle w:val="a6"/>
                 </w:rPr>
                 <w:t>yinzhuancheng@hyron.com</w:t>
               </w:r>
@@ -285,42 +278,50 @@
         </w:tc>
       </w:tr>
     </w:tbl>
+    <w:p/>
     <w:p>
-      <w:pPr>
-        <w:rPr>
-          <w:rFonts w:hint="eastAsia"/>
-        </w:rPr>
-      </w:pPr>
+      <w:proofErr w:type="gramStart"/>
+      <w:r>
+        <w:rPr>
+          <w:rFonts w:hint="eastAsia"/>
+        </w:rPr>
+        <w:t>接入手</w:t>
+      </w:r>
+      <w:proofErr w:type="gramEnd"/>
+      <w:r>
+        <w:rPr>
+          <w:rFonts w:hint="eastAsia"/>
+        </w:rPr>
+        <w:t>顺</w:t>
+      </w:r>
     </w:p>
     <w:p>
       <w:pPr>
-        <w:rPr>
-          <w:rFonts w:hint="eastAsia"/>
-        </w:rPr>
-      </w:pPr>
-      <w:r>
-        <w:rPr>
-          <w:rFonts w:hint="eastAsia"/>
-        </w:rPr>
-        <w:t>接入手顺</w:t>
-      </w:r>
-    </w:p>
-    <w:p>
-      <w:pPr>
-        <w:pStyle w:val="ListParagraph"/>
+        <w:pStyle w:val="a7"/>
         <w:numPr>
           <w:ilvl w:val="0"/>
           <w:numId w:val="1"/>
         </w:numPr>
-        <w:rPr>
-          <w:rFonts w:hint="eastAsia"/>
-        </w:rPr>
-      </w:pPr>
-      <w:r>
-        <w:rPr>
-          <w:rFonts w:hint="eastAsia"/>
-        </w:rPr>
-        <w:t>用户首先需通过沃商店，注册为</w:t>
+      </w:pPr>
+      <w:r>
+        <w:rPr>
+          <w:rFonts w:hint="eastAsia"/>
+        </w:rPr>
+        <w:t>用户首先需通过</w:t>
+      </w:r>
+      <w:proofErr w:type="gramStart"/>
+      <w:r>
+        <w:rPr>
+          <w:rFonts w:hint="eastAsia"/>
+        </w:rPr>
+        <w:t>沃</w:t>
+      </w:r>
+      <w:proofErr w:type="gramEnd"/>
+      <w:r>
+        <w:rPr>
+          <w:rFonts w:hint="eastAsia"/>
+        </w:rPr>
+        <w:t>商店，注册为</w:t>
       </w:r>
       <w:r>
         <w:rPr>
@@ -337,20 +338,25 @@
     </w:p>
     <w:p>
       <w:pPr>
-        <w:pStyle w:val="ListParagraph"/>
+        <w:pStyle w:val="a7"/>
         <w:numPr>
           <w:ilvl w:val="0"/>
           <w:numId w:val="1"/>
         </w:numPr>
-        <w:rPr>
-          <w:rFonts w:hint="eastAsia"/>
-        </w:rPr>
-      </w:pPr>
-      <w:r>
-        <w:rPr>
-          <w:rFonts w:hint="eastAsia"/>
-        </w:rPr>
-        <w:t>沃游戏中心</w:t>
+      </w:pPr>
+      <w:proofErr w:type="gramStart"/>
+      <w:r>
+        <w:rPr>
+          <w:rFonts w:hint="eastAsia"/>
+        </w:rPr>
+        <w:t>沃</w:t>
+      </w:r>
+      <w:proofErr w:type="gramEnd"/>
+      <w:r>
+        <w:rPr>
+          <w:rFonts w:hint="eastAsia"/>
+        </w:rPr>
+        <w:t>游戏中心</w:t>
       </w:r>
       <w:r>
         <w:rPr>
@@ -367,9 +373,8 @@
     </w:p>
     <w:p>
       <w:pPr>
-        <w:pStyle w:val="ListParagraph"/>
-        <w:rPr>
-          <w:rFonts w:hint="eastAsia"/>
+        <w:pStyle w:val="a7"/>
+        <w:rPr>
           <w:color w:val="FF0000"/>
           <w:sz w:val="20"/>
           <w:szCs w:val="20"/>
@@ -392,10 +397,7 @@
     </w:p>
     <w:p>
       <w:pPr>
-        <w:pStyle w:val="ListParagraph"/>
-        <w:rPr>
-          <w:rFonts w:hint="eastAsia"/>
-        </w:rPr>
+        <w:pStyle w:val="a7"/>
       </w:pPr>
       <w:r>
         <w:rPr>
@@ -406,9 +408,8 @@
     </w:p>
     <w:p>
       <w:pPr>
-        <w:pStyle w:val="ListParagraph"/>
-        <w:rPr>
-          <w:rFonts w:hint="eastAsia"/>
+        <w:pStyle w:val="a7"/>
+        <w:rPr>
           <w:color w:val="8064A2" w:themeColor="accent4"/>
           <w:sz w:val="20"/>
           <w:szCs w:val="20"/>
@@ -425,21 +426,18 @@
     </w:p>
     <w:p>
       <w:pPr>
-        <w:pStyle w:val="ListParagraph"/>
+        <w:pStyle w:val="a7"/>
         <w:numPr>
           <w:ilvl w:val="0"/>
           <w:numId w:val="1"/>
         </w:numPr>
-        <w:rPr>
-          <w:rFonts w:hint="eastAsia"/>
-        </w:rPr>
       </w:pPr>
       <w:r>
         <w:rPr>
           <w:noProof/>
         </w:rPr>
         <w:pict>
-          <v:rect id="_x0000_s2052" style="position:absolute;left:0;text-align:left;margin-left:-28.5pt;margin-top:22.95pt;width:528pt;height:74.25pt;z-index:251658240">
+          <v:rect id="_x0000_s1028" style="position:absolute;left:0;text-align:left;margin-left:-28.5pt;margin-top:22.95pt;width:528pt;height:74.25pt;z-index:251658240">
             <v:textbox>
               <w:txbxContent>
                 <w:p>
@@ -475,7 +473,6 @@
                 <w:p>
                   <w:pPr>
                     <w:rPr>
-                      <w:rFonts w:hint="eastAsia"/>
                       <w:sz w:val="20"/>
                       <w:szCs w:val="20"/>
                     </w:rPr>
@@ -494,15 +491,43 @@
                       <w:sz w:val="20"/>
                       <w:szCs w:val="20"/>
                     </w:rPr>
-                    <w:t>&lt;img src="http://123.125.219.83:8080/wogamecenter/static/images/wogame.jpg" alt="</w:t>
+                    <w:t>&lt;</w:t>
                   </w:r>
+                  <w:proofErr w:type="spellStart"/>
                   <w:r>
                     <w:rPr>
                       <w:rFonts w:hint="eastAsia"/>
                       <w:sz w:val="20"/>
                       <w:szCs w:val="20"/>
                     </w:rPr>
-                    <w:t>沃游戏中心</w:t>
+                    <w:t>img</w:t>
+                  </w:r>
+                  <w:proofErr w:type="spellEnd"/>
+                  <w:r>
+                    <w:rPr>
+                      <w:rFonts w:hint="eastAsia"/>
+                      <w:sz w:val="20"/>
+                      <w:szCs w:val="20"/>
+                    </w:rPr>
+                    <w:t xml:space="preserve"> src="http://123.125.219.83:8080/wogamecenter/static/images/wogame.jpg" alt="</w:t>
+                  </w:r>
+                  <w:proofErr w:type="gramStart"/>
+                  <w:r>
+                    <w:rPr>
+                      <w:rFonts w:hint="eastAsia"/>
+                      <w:sz w:val="20"/>
+                      <w:szCs w:val="20"/>
+                    </w:rPr>
+                    <w:t>沃</w:t>
+                  </w:r>
+                  <w:proofErr w:type="gramEnd"/>
+                  <w:r>
+                    <w:rPr>
+                      <w:rFonts w:hint="eastAsia"/>
+                      <w:sz w:val="20"/>
+                      <w:szCs w:val="20"/>
+                    </w:rPr>
+                    <w:t>游戏中心</w:t>
                   </w:r>
                   <w:r>
                     <w:rPr>
@@ -540,73 +565,78 @@
         <w:t>用户在自己的网页中嵌入如下代码：</w:t>
       </w:r>
     </w:p>
+    <w:p/>
+    <w:p/>
+    <w:p/>
     <w:p>
       <w:pPr>
-        <w:rPr>
-          <w:rFonts w:hint="eastAsia"/>
-        </w:rPr>
-      </w:pPr>
-    </w:p>
-    <w:p>
-      <w:pPr>
-        <w:rPr>
-          <w:rFonts w:hint="eastAsia"/>
-        </w:rPr>
-      </w:pPr>
-    </w:p>
-    <w:p>
-      <w:pPr>
-        <w:rPr>
-          <w:rFonts w:hint="eastAsia"/>
-        </w:rPr>
-      </w:pPr>
-    </w:p>
-    <w:p>
-      <w:pPr>
-        <w:pStyle w:val="ListParagraph"/>
+        <w:pStyle w:val="a7"/>
         <w:numPr>
           <w:ilvl w:val="0"/>
           <w:numId w:val="1"/>
         </w:numPr>
-        <w:rPr>
-          <w:rFonts w:hint="eastAsia"/>
-        </w:rPr>
-      </w:pPr>
-      <w:r>
-        <w:rPr>
-          <w:rFonts w:hint="eastAsia"/>
-        </w:rPr>
-        <w:t>当消费者访问用户的页面，并点击了沃游戏中心的链接后。则跳转到沃游戏中心页面。</w:t>
+      </w:pPr>
+      <w:r>
+        <w:rPr>
+          <w:rFonts w:hint="eastAsia"/>
+        </w:rPr>
+        <w:t>当消费者访问用户的页面，并点击了沃游戏中心的链接后。则跳转到</w:t>
+      </w:r>
+      <w:proofErr w:type="gramStart"/>
+      <w:r>
+        <w:rPr>
+          <w:rFonts w:hint="eastAsia"/>
+        </w:rPr>
+        <w:t>沃</w:t>
+      </w:r>
+      <w:proofErr w:type="gramEnd"/>
+      <w:r>
+        <w:rPr>
+          <w:rFonts w:hint="eastAsia"/>
+        </w:rPr>
+        <w:t>游戏中心页面。</w:t>
       </w:r>
     </w:p>
     <w:p>
       <w:pPr>
-        <w:pStyle w:val="ListParagraph"/>
+        <w:pStyle w:val="a7"/>
         <w:numPr>
           <w:ilvl w:val="0"/>
           <w:numId w:val="1"/>
         </w:numPr>
-        <w:rPr>
-          <w:rFonts w:hint="eastAsia"/>
-        </w:rPr>
-      </w:pPr>
-      <w:r>
-        <w:rPr>
-          <w:rFonts w:hint="eastAsia"/>
-        </w:rPr>
-        <w:t>用户可以通过后台管理链接查看其渠道对应的消费者访问页面流量的统计信息。</w:t>
+      </w:pPr>
+      <w:r>
+        <w:rPr>
+          <w:rFonts w:hint="eastAsia"/>
+        </w:rPr>
+        <w:t>用户可以通过后台管理链接查看其渠道对应的消费者访问页面流量</w:t>
+      </w:r>
+      <w:r>
+        <w:rPr>
+          <w:rFonts w:hint="eastAsia"/>
+        </w:rPr>
+        <w:t>,</w:t>
+      </w:r>
+      <w:r>
+        <w:rPr>
+          <w:rFonts w:hint="eastAsia"/>
+        </w:rPr>
+        <w:t>新老用户登录等</w:t>
+      </w:r>
+      <w:r>
+        <w:rPr>
+          <w:rFonts w:hint="eastAsia"/>
+        </w:rPr>
+        <w:t>统计信息。</w:t>
       </w:r>
     </w:p>
     <w:p>
       <w:pPr>
-        <w:pStyle w:val="ListParagraph"/>
+        <w:pStyle w:val="a7"/>
         <w:numPr>
           <w:ilvl w:val="0"/>
           <w:numId w:val="1"/>
         </w:numPr>
-        <w:rPr>
-          <w:rFonts w:hint="eastAsia"/>
-        </w:rPr>
       </w:pPr>
       <w:r>
         <w:rPr>
@@ -626,10 +656,12 @@
         </w:rPr>
         <w:t>的开发者社区查询自己的收入。</w:t>
       </w:r>
+      <w:bookmarkStart w:id="0" w:name="_GoBack"/>
+      <w:bookmarkEnd w:id="0"/>
     </w:p>
     <w:p/>
     <w:sectPr>
-      <w:headerReference w:type="default" r:id="rId9"/>
+      <w:headerReference w:type="default" r:id="rId10"/>
       <w:pgSz w:w="12240" w:h="15840"/>
       <w:pgMar w:top="1440" w:right="1440" w:bottom="1440" w:left="1440" w:header="720" w:footer="720" w:gutter="0"/>
       <w:cols w:space="720"/>
@@ -640,7 +672,7 @@
 </file>
 
 <file path=word/endnotes.xml><?xml version="1.0" encoding="utf-8"?>
-<w:endnotes xmlns:ve="http://schemas.openxmlformats.org/markup-compatibility/2006" xmlns:o="urn:schemas-microsoft-com:office:office" xmlns:r="http://schemas.openxmlformats.org/officeDocument/2006/relationships" xmlns:m="http://schemas.openxmlformats.org/officeDocument/2006/math" xmlns:v="urn:schemas-microsoft-com:vml" xmlns:wp="http://schemas.openxmlformats.org/drawingml/2006/wordprocessingDrawing" xmlns:w10="urn:schemas-microsoft-com:office:word" xmlns:w="http://schemas.openxmlformats.org/wordprocessingml/2006/main" xmlns:wne="http://schemas.microsoft.com/office/word/2006/wordml">
+<w:endnotes xmlns:wpc="http://schemas.microsoft.com/office/word/2010/wordprocessingCanvas" xmlns:mc="http://schemas.openxmlformats.org/markup-compatibility/2006" xmlns:o="urn:schemas-microsoft-com:office:office" xmlns:r="http://schemas.openxmlformats.org/officeDocument/2006/relationships" xmlns:m="http://schemas.openxmlformats.org/officeDocument/2006/math" xmlns:v="urn:schemas-microsoft-com:vml" xmlns:wp14="http://schemas.microsoft.com/office/word/2010/wordprocessingDrawing" xmlns:wp="http://schemas.openxmlformats.org/drawingml/2006/wordprocessingDrawing" xmlns:w10="urn:schemas-microsoft-com:office:word" xmlns:w="http://schemas.openxmlformats.org/wordprocessingml/2006/main" xmlns:w14="http://schemas.microsoft.com/office/word/2010/wordml" xmlns:wpg="http://schemas.microsoft.com/office/word/2010/wordprocessingGroup" xmlns:wpi="http://schemas.microsoft.com/office/word/2010/wordprocessingInk" xmlns:wne="http://schemas.microsoft.com/office/word/2006/wordml" xmlns:wps="http://schemas.microsoft.com/office/word/2010/wordprocessingShape" mc:Ignorable="w14 wp14">
   <w:endnote w:type="separator" w:id="-1">
     <w:p>
       <w:pPr>
@@ -665,7 +697,7 @@
 </file>
 
 <file path=word/footnotes.xml><?xml version="1.0" encoding="utf-8"?>
-<w:footnotes xmlns:ve="http://schemas.openxmlformats.org/markup-compatibility/2006" xmlns:o="urn:schemas-microsoft-com:office:office" xmlns:r="http://schemas.openxmlformats.org/officeDocument/2006/relationships" xmlns:m="http://schemas.openxmlformats.org/officeDocument/2006/math" xmlns:v="urn:schemas-microsoft-com:vml" xmlns:wp="http://schemas.openxmlformats.org/drawingml/2006/wordprocessingDrawing" xmlns:w10="urn:schemas-microsoft-com:office:word" xmlns:w="http://schemas.openxmlformats.org/wordprocessingml/2006/main" xmlns:wne="http://schemas.microsoft.com/office/word/2006/wordml">
+<w:footnotes xmlns:wpc="http://schemas.microsoft.com/office/word/2010/wordprocessingCanvas" xmlns:mc="http://schemas.openxmlformats.org/markup-compatibility/2006" xmlns:o="urn:schemas-microsoft-com:office:office" xmlns:r="http://schemas.openxmlformats.org/officeDocument/2006/relationships" xmlns:m="http://schemas.openxmlformats.org/officeDocument/2006/math" xmlns:v="urn:schemas-microsoft-com:vml" xmlns:wp14="http://schemas.microsoft.com/office/word/2010/wordprocessingDrawing" xmlns:wp="http://schemas.openxmlformats.org/drawingml/2006/wordprocessingDrawing" xmlns:w10="urn:schemas-microsoft-com:office:word" xmlns:w="http://schemas.openxmlformats.org/wordprocessingml/2006/main" xmlns:w14="http://schemas.microsoft.com/office/word/2010/wordml" xmlns:wpg="http://schemas.microsoft.com/office/word/2010/wordprocessingGroup" xmlns:wpi="http://schemas.microsoft.com/office/word/2010/wordprocessingInk" xmlns:wne="http://schemas.microsoft.com/office/word/2006/wordml" xmlns:wps="http://schemas.microsoft.com/office/word/2010/wordprocessingShape" mc:Ignorable="w14 wp14">
   <w:footnote w:type="separator" w:id="-1">
     <w:p>
       <w:pPr>
@@ -690,10 +722,10 @@
 </file>
 
 <file path=word/header1.xml><?xml version="1.0" encoding="utf-8"?>
-<w:hdr xmlns:ve="http://schemas.openxmlformats.org/markup-compatibility/2006" xmlns:o="urn:schemas-microsoft-com:office:office" xmlns:r="http://schemas.openxmlformats.org/officeDocument/2006/relationships" xmlns:m="http://schemas.openxmlformats.org/officeDocument/2006/math" xmlns:v="urn:schemas-microsoft-com:vml" xmlns:wp="http://schemas.openxmlformats.org/drawingml/2006/wordprocessingDrawing" xmlns:w10="urn:schemas-microsoft-com:office:word" xmlns:w="http://schemas.openxmlformats.org/wordprocessingml/2006/main" xmlns:wne="http://schemas.microsoft.com/office/word/2006/wordml">
+<w:hdr xmlns:wpc="http://schemas.microsoft.com/office/word/2010/wordprocessingCanvas" xmlns:mc="http://schemas.openxmlformats.org/markup-compatibility/2006" xmlns:o="urn:schemas-microsoft-com:office:office" xmlns:r="http://schemas.openxmlformats.org/officeDocument/2006/relationships" xmlns:m="http://schemas.openxmlformats.org/officeDocument/2006/math" xmlns:v="urn:schemas-microsoft-com:vml" xmlns:wp14="http://schemas.microsoft.com/office/word/2010/wordprocessingDrawing" xmlns:wp="http://schemas.openxmlformats.org/drawingml/2006/wordprocessingDrawing" xmlns:w10="urn:schemas-microsoft-com:office:word" xmlns:w="http://schemas.openxmlformats.org/wordprocessingml/2006/main" xmlns:w14="http://schemas.microsoft.com/office/word/2010/wordml" xmlns:wpg="http://schemas.microsoft.com/office/word/2010/wordprocessingGroup" xmlns:wpi="http://schemas.microsoft.com/office/word/2010/wordprocessingInk" xmlns:wne="http://schemas.microsoft.com/office/word/2006/wordml" xmlns:wps="http://schemas.microsoft.com/office/word/2010/wordprocessingShape" mc:Ignorable="w14 wp14">
   <w:p>
     <w:pPr>
-      <w:pStyle w:val="Header"/>
+      <w:pStyle w:val="a3"/>
     </w:pPr>
     <w:r>
       <w:rPr>
@@ -705,7 +737,7 @@
           <v:stroke joinstyle="miter"/>
           <v:path gradientshapeok="t" o:connecttype="rect"/>
         </v:shapetype>
-        <v:shape id="_x0000_s1026" type="#_x0000_t202" style="position:absolute;margin-left:0;margin-top:0;width:468pt;height:13.45pt;z-index:251661312;mso-width-percent:1000;mso-position-horizontal:left;mso-position-horizontal-relative:margin;mso-position-vertical:center;mso-position-vertical-relative:top-margin-area;mso-width-percent:1000;mso-width-relative:margin;v-text-anchor:middle" o:allowincell="f" filled="f" stroked="f">
+        <v:shape id="_x0000_s2050" type="#_x0000_t202" style="position:absolute;margin-left:0;margin-top:0;width:468pt;height:13.45pt;z-index:251661312;mso-width-percent:1000;mso-position-horizontal:left;mso-position-horizontal-relative:margin;mso-position-vertical:center;mso-position-vertical-relative:top-margin-area;mso-width-percent:1000;mso-width-relative:margin;v-text-anchor:middle" o:allowincell="f" filled="f" stroked="f">
           <v:textbox style="mso-fit-shape-to-text:t" inset=",0,,0">
             <w:txbxContent>
               <w:p>
@@ -713,11 +745,19 @@
                   <w:spacing w:after="0" w:line="240" w:lineRule="auto"/>
                   <w:jc w:val="right"/>
                 </w:pPr>
+                <w:proofErr w:type="gramStart"/>
                 <w:r>
                   <w:rPr>
                     <w:rFonts w:hint="eastAsia"/>
                   </w:rPr>
-                  <w:t>沃游戏中心接入文档</w:t>
+                  <w:t>沃</w:t>
+                </w:r>
+                <w:proofErr w:type="gramEnd"/>
+                <w:r>
+                  <w:rPr>
+                    <w:rFonts w:hint="eastAsia"/>
+                  </w:rPr>
+                  <w:t>游戏中心接入文档</w:t>
                 </w:r>
               </w:p>
             </w:txbxContent>
@@ -732,7 +772,7 @@
         <w:lang w:eastAsia="zh-TW"/>
       </w:rPr>
       <w:pict>
-        <v:shape id="_x0000_s1025" type="#_x0000_t202" style="position:absolute;margin-left:4952pt;margin-top:0;width:1in;height:13.45pt;z-index:251660288;mso-width-percent:1000;mso-position-horizontal:right;mso-position-horizontal-relative:page;mso-position-vertical:center;mso-position-vertical-relative:top-margin-area;mso-width-percent:1000;mso-width-relative:right-margin-area;v-text-anchor:middle" o:allowincell="f" fillcolor="#4f81bd [3204]" stroked="f">
+        <v:shape id="_x0000_s2049" type="#_x0000_t202" style="position:absolute;margin-left:4972.8pt;margin-top:0;width:1in;height:13.45pt;z-index:251660288;mso-width-percent:1000;mso-position-horizontal:right;mso-position-horizontal-relative:page;mso-position-vertical:center;mso-position-vertical-relative:top-margin-area;mso-width-percent:1000;mso-width-relative:right-margin-area;v-text-anchor:middle" o:allowincell="f" fillcolor="#4f81bd [3204]" stroked="f">
           <v:textbox style="mso-fit-shape-to-text:t" inset=",0,,0">
             <w:txbxContent>
               <w:p>
@@ -742,15 +782,32 @@
                     <w:color w:val="FFFFFF" w:themeColor="background1"/>
                   </w:rPr>
                 </w:pPr>
-                <w:fldSimple w:instr=" PAGE   \* MERGEFORMAT ">
-                  <w:r>
-                    <w:rPr>
-                      <w:noProof/>
-                      <w:color w:val="FFFFFF" w:themeColor="background1"/>
-                    </w:rPr>
-                    <w:t>1</w:t>
-                  </w:r>
-                </w:fldSimple>
+                <w:r>
+                  <w:fldChar w:fldCharType="begin"/>
+                </w:r>
+                <w:r>
+                  <w:instrText xml:space="preserve"> PAGE   \* </w:instrText>
+                </w:r>
+                <w:r>
+                  <w:instrText xml:space="preserve">MERGEFORMAT </w:instrText>
+                </w:r>
+                <w:r>
+                  <w:fldChar w:fldCharType="separate"/>
+                </w:r>
+                <w:r>
+                  <w:rPr>
+                    <w:noProof/>
+                    <w:color w:val="FFFFFF" w:themeColor="background1"/>
+                  </w:rPr>
+                  <w:t>1</w:t>
+                </w:r>
+                <w:r>
+                  <w:rPr>
+                    <w:noProof/>
+                    <w:color w:val="FFFFFF" w:themeColor="background1"/>
+                  </w:rPr>
+                  <w:fldChar w:fldCharType="end"/>
+                </w:r>
               </w:p>
             </w:txbxContent>
           </v:textbox>
@@ -763,7 +820,7 @@
 </file>
 
 <file path=word/numbering.xml><?xml version="1.0" encoding="utf-8"?>
-<w:numbering xmlns:ve="http://schemas.openxmlformats.org/markup-compatibility/2006" xmlns:o="urn:schemas-microsoft-com:office:office" xmlns:r="http://schemas.openxmlformats.org/officeDocument/2006/relationships" xmlns:m="http://schemas.openxmlformats.org/officeDocument/2006/math" xmlns:v="urn:schemas-microsoft-com:vml" xmlns:wp="http://schemas.openxmlformats.org/drawingml/2006/wordprocessingDrawing" xmlns:w10="urn:schemas-microsoft-com:office:word" xmlns:w="http://schemas.openxmlformats.org/wordprocessingml/2006/main" xmlns:wne="http://schemas.microsoft.com/office/word/2006/wordml">
+<w:numbering xmlns:wpc="http://schemas.microsoft.com/office/word/2010/wordprocessingCanvas" xmlns:mc="http://schemas.openxmlformats.org/markup-compatibility/2006" xmlns:o="urn:schemas-microsoft-com:office:office" xmlns:r="http://schemas.openxmlformats.org/officeDocument/2006/relationships" xmlns:m="http://schemas.openxmlformats.org/officeDocument/2006/math" xmlns:v="urn:schemas-microsoft-com:vml" xmlns:wp14="http://schemas.microsoft.com/office/word/2010/wordprocessingDrawing" xmlns:wp="http://schemas.openxmlformats.org/drawingml/2006/wordprocessingDrawing" xmlns:w10="urn:schemas-microsoft-com:office:word" xmlns:w="http://schemas.openxmlformats.org/wordprocessingml/2006/main" xmlns:w14="http://schemas.microsoft.com/office/word/2010/wordml" xmlns:wpg="http://schemas.microsoft.com/office/word/2010/wordprocessingGroup" xmlns:wpi="http://schemas.microsoft.com/office/word/2010/wordprocessingInk" xmlns:wne="http://schemas.microsoft.com/office/word/2006/wordml" xmlns:wps="http://schemas.microsoft.com/office/word/2010/wordprocessingShape" mc:Ignorable="w14 wp14">
   <w:abstractNum w:abstractNumId="0">
     <w:nsid w:val="66940081"/>
     <w:multiLevelType w:val="hybridMultilevel"/>
@@ -860,7 +917,7 @@
 </file>
 
 <file path=word/styles.xml><?xml version="1.0" encoding="utf-8"?>
-<w:styles xmlns:r="http://schemas.openxmlformats.org/officeDocument/2006/relationships" xmlns:w="http://schemas.openxmlformats.org/wordprocessingml/2006/main">
+<w:styles xmlns:mc="http://schemas.openxmlformats.org/markup-compatibility/2006" xmlns:r="http://schemas.openxmlformats.org/officeDocument/2006/relationships" xmlns:w="http://schemas.openxmlformats.org/wordprocessingml/2006/main" xmlns:w14="http://schemas.microsoft.com/office/word/2010/wordml" mc:Ignorable="w14">
   <w:docDefaults>
     <w:rPrDefault>
       <w:rPr>
@@ -1015,23 +1072,22 @@
     <w:lsdException w:name="Bibliography" w:uiPriority="37"/>
     <w:lsdException w:name="TOC Heading" w:uiPriority="39" w:qFormat="1"/>
   </w:latentStyles>
-  <w:style w:type="paragraph" w:default="1" w:styleId="Normal">
+  <w:style w:type="paragraph" w:default="1" w:styleId="a">
     <w:name w:val="Normal"/>
     <w:qFormat/>
     <w:rsid w:val="005C229F"/>
   </w:style>
-  <w:style w:type="character" w:default="1" w:styleId="DefaultParagraphFont">
+  <w:style w:type="character" w:default="1" w:styleId="a0">
     <w:name w:val="Default Paragraph Font"/>
     <w:uiPriority w:val="1"/>
     <w:semiHidden/>
     <w:unhideWhenUsed/>
   </w:style>
-  <w:style w:type="table" w:default="1" w:styleId="TableNormal">
+  <w:style w:type="table" w:default="1" w:styleId="a1">
     <w:name w:val="Normal Table"/>
     <w:uiPriority w:val="99"/>
     <w:semiHidden/>
     <w:unhideWhenUsed/>
-    <w:qFormat/>
     <w:tblPr>
       <w:tblInd w:w="0" w:type="dxa"/>
       <w:tblCellMar>
@@ -1042,18 +1098,17 @@
       </w:tblCellMar>
     </w:tblPr>
   </w:style>
-  <w:style w:type="numbering" w:default="1" w:styleId="NoList">
+  <w:style w:type="numbering" w:default="1" w:styleId="a2">
     <w:name w:val="No List"/>
     <w:uiPriority w:val="99"/>
     <w:semiHidden/>
     <w:unhideWhenUsed/>
   </w:style>
-  <w:style w:type="paragraph" w:styleId="Header">
+  <w:style w:type="paragraph" w:styleId="a3">
     <w:name w:val="header"/>
-    <w:basedOn w:val="Normal"/>
-    <w:link w:val="HeaderChar"/>
+    <w:basedOn w:val="a"/>
+    <w:link w:val="Char"/>
     <w:uiPriority w:val="99"/>
-    <w:semiHidden/>
     <w:unhideWhenUsed/>
     <w:rsid w:val="00CF1246"/>
     <w:pPr>
@@ -1064,20 +1119,18 @@
       <w:spacing w:after="0" w:line="240" w:lineRule="auto"/>
     </w:pPr>
   </w:style>
-  <w:style w:type="character" w:customStyle="1" w:styleId="HeaderChar">
-    <w:name w:val="Header Char"/>
-    <w:basedOn w:val="DefaultParagraphFont"/>
-    <w:link w:val="Header"/>
+  <w:style w:type="character" w:customStyle="1" w:styleId="Char">
+    <w:name w:val="页眉 Char"/>
+    <w:basedOn w:val="a0"/>
+    <w:link w:val="a3"/>
     <w:uiPriority w:val="99"/>
-    <w:semiHidden/>
     <w:rsid w:val="00CF1246"/>
   </w:style>
-  <w:style w:type="paragraph" w:styleId="Footer">
+  <w:style w:type="paragraph" w:styleId="a4">
     <w:name w:val="footer"/>
-    <w:basedOn w:val="Normal"/>
-    <w:link w:val="FooterChar"/>
+    <w:basedOn w:val="a"/>
+    <w:link w:val="Char0"/>
     <w:uiPriority w:val="99"/>
-    <w:semiHidden/>
     <w:unhideWhenUsed/>
     <w:rsid w:val="00CF1246"/>
     <w:pPr>
@@ -1088,17 +1141,16 @@
       <w:spacing w:after="0" w:line="240" w:lineRule="auto"/>
     </w:pPr>
   </w:style>
-  <w:style w:type="character" w:customStyle="1" w:styleId="FooterChar">
-    <w:name w:val="Footer Char"/>
-    <w:basedOn w:val="DefaultParagraphFont"/>
-    <w:link w:val="Footer"/>
+  <w:style w:type="character" w:customStyle="1" w:styleId="Char0">
+    <w:name w:val="页脚 Char"/>
+    <w:basedOn w:val="a0"/>
+    <w:link w:val="a4"/>
     <w:uiPriority w:val="99"/>
-    <w:semiHidden/>
     <w:rsid w:val="00CF1246"/>
   </w:style>
-  <w:style w:type="table" w:styleId="TableGrid">
+  <w:style w:type="table" w:styleId="a5">
     <w:name w:val="Table Grid"/>
-    <w:basedOn w:val="TableNormal"/>
+    <w:basedOn w:val="a1"/>
     <w:uiPriority w:val="59"/>
     <w:rsid w:val="00CF1246"/>
     <w:pPr>
@@ -1122,9 +1174,9 @@
       </w:tblCellMar>
     </w:tblPr>
   </w:style>
-  <w:style w:type="character" w:styleId="Hyperlink">
+  <w:style w:type="character" w:styleId="a6">
     <w:name w:val="Hyperlink"/>
-    <w:basedOn w:val="DefaultParagraphFont"/>
+    <w:basedOn w:val="a0"/>
     <w:uiPriority w:val="99"/>
     <w:unhideWhenUsed/>
     <w:rsid w:val="00BD4614"/>
@@ -1133,9 +1185,9 @@
       <w:u w:val="single"/>
     </w:rPr>
   </w:style>
-  <w:style w:type="paragraph" w:styleId="ListParagraph">
+  <w:style w:type="paragraph" w:styleId="a7">
     <w:name w:val="List Paragraph"/>
-    <w:basedOn w:val="Normal"/>
+    <w:basedOn w:val="a"/>
     <w:uiPriority w:val="34"/>
     <w:qFormat/>
     <w:rsid w:val="00BD4614"/>
@@ -1143,6 +1195,197 @@
       <w:ind w:left="720"/>
       <w:contextualSpacing/>
     </w:pPr>
+  </w:style>
+</w:styles>
+</file>
+
+<file path=word/stylesWithEffects.xml><?xml version="1.0" encoding="utf-8"?>
+<w:styles xmlns:wpc="http://schemas.microsoft.com/office/word/2010/wordprocessingCanvas" xmlns:mc="http://schemas.openxmlformats.org/markup-compatibility/2006" xmlns:o="urn:schemas-microsoft-com:office:office" xmlns:r="http://schemas.openxmlformats.org/officeDocument/2006/relationships" xmlns:m="http://schemas.openxmlformats.org/officeDocument/2006/math" xmlns:v="urn:schemas-microsoft-com:vml" xmlns:wp14="http://schemas.microsoft.com/office/word/2010/wordprocessingDrawing" xmlns:wp="http://schemas.openxmlformats.org/drawingml/2006/wordprocessingDrawing" xmlns:w10="urn:schemas-microsoft-com:office:word" xmlns:w="http://schemas.openxmlformats.org/wordprocessingml/2006/main" xmlns:w14="http://schemas.microsoft.com/office/word/2010/wordml" xmlns:wpg="http://schemas.microsoft.com/office/word/2010/wordprocessingGroup" xmlns:wpi="http://schemas.microsoft.com/office/word/2010/wordprocessingInk" xmlns:wne="http://schemas.microsoft.com/office/word/2006/wordml" xmlns:wps="http://schemas.microsoft.com/office/word/2010/wordprocessingShape" mc:Ignorable="w14 wp14">
+  <w:docDefaults>
+    <w:rPrDefault>
+      <w:rPr>
+        <w:rFonts w:asciiTheme="minorHAnsi" w:eastAsiaTheme="minorEastAsia" w:hAnsiTheme="minorHAnsi" w:cstheme="minorBidi"/>
+        <w:kern w:val="2"/>
+        <w:sz w:val="21"/>
+        <w:szCs w:val="22"/>
+        <w:lang w:val="en-US" w:eastAsia="zh-CN" w:bidi="ar-SA"/>
+      </w:rPr>
+    </w:rPrDefault>
+    <w:pPrDefault/>
+  </w:docDefaults>
+  <w:latentStyles w:defLockedState="0" w:defUIPriority="99" w:defSemiHidden="1" w:defUnhideWhenUsed="1" w:defQFormat="0" w:count="267">
+    <w:lsdException w:name="Normal" w:semiHidden="0" w:uiPriority="0" w:unhideWhenUsed="0" w:qFormat="1"/>
+    <w:lsdException w:name="heading 1" w:semiHidden="0" w:uiPriority="9" w:unhideWhenUsed="0" w:qFormat="1"/>
+    <w:lsdException w:name="heading 2" w:uiPriority="9" w:qFormat="1"/>
+    <w:lsdException w:name="heading 3" w:uiPriority="9" w:qFormat="1"/>
+    <w:lsdException w:name="heading 4" w:uiPriority="9" w:qFormat="1"/>
+    <w:lsdException w:name="heading 5" w:uiPriority="9" w:qFormat="1"/>
+    <w:lsdException w:name="heading 6" w:uiPriority="9" w:qFormat="1"/>
+    <w:lsdException w:name="heading 7" w:uiPriority="9" w:qFormat="1"/>
+    <w:lsdException w:name="heading 8" w:uiPriority="9" w:qFormat="1"/>
+    <w:lsdException w:name="heading 9" w:uiPriority="9" w:qFormat="1"/>
+    <w:lsdException w:name="toc 1" w:uiPriority="39"/>
+    <w:lsdException w:name="toc 2" w:uiPriority="39"/>
+    <w:lsdException w:name="toc 3" w:uiPriority="39"/>
+    <w:lsdException w:name="toc 4" w:uiPriority="39"/>
+    <w:lsdException w:name="toc 5" w:uiPriority="39"/>
+    <w:lsdException w:name="toc 6" w:uiPriority="39"/>
+    <w:lsdException w:name="toc 7" w:uiPriority="39"/>
+    <w:lsdException w:name="toc 8" w:uiPriority="39"/>
+    <w:lsdException w:name="toc 9" w:uiPriority="39"/>
+    <w:lsdException w:name="caption" w:uiPriority="35" w:qFormat="1"/>
+    <w:lsdException w:name="Title" w:semiHidden="0" w:uiPriority="10" w:unhideWhenUsed="0" w:qFormat="1"/>
+    <w:lsdException w:name="Default Paragraph Font" w:uiPriority="1"/>
+    <w:lsdException w:name="Subtitle" w:semiHidden="0" w:uiPriority="11" w:unhideWhenUsed="0" w:qFormat="1"/>
+    <w:lsdException w:name="Strong" w:semiHidden="0" w:uiPriority="22" w:unhideWhenUsed="0" w:qFormat="1"/>
+    <w:lsdException w:name="Emphasis" w:semiHidden="0" w:uiPriority="20" w:unhideWhenUsed="0" w:qFormat="1"/>
+    <w:lsdException w:name="Table Grid" w:semiHidden="0" w:uiPriority="59" w:unhideWhenUsed="0"/>
+    <w:lsdException w:name="Placeholder Text" w:unhideWhenUsed="0"/>
+    <w:lsdException w:name="No Spacing" w:semiHidden="0" w:uiPriority="1" w:unhideWhenUsed="0" w:qFormat="1"/>
+    <w:lsdException w:name="Light Shading" w:semiHidden="0" w:uiPriority="60" w:unhideWhenUsed="0"/>
+    <w:lsdException w:name="Light List" w:semiHidden="0" w:uiPriority="61" w:unhideWhenUsed="0"/>
+    <w:lsdException w:name="Light Grid" w:semiHidden="0" w:uiPriority="62" w:unhideWhenUsed="0"/>
+    <w:lsdException w:name="Medium Shading 1" w:semiHidden="0" w:uiPriority="63" w:unhideWhenUsed="0"/>
+    <w:lsdException w:name="Medium Shading 2" w:semiHidden="0" w:uiPriority="64" w:unhideWhenUsed="0"/>
+    <w:lsdException w:name="Medium List 1" w:semiHidden="0" w:uiPriority="65" w:unhideWhenUsed="0"/>
+    <w:lsdException w:name="Medium List 2" w:semiHidden="0" w:uiPriority="66" w:unhideWhenUsed="0"/>
+    <w:lsdException w:name="Medium Grid 1" w:semiHidden="0" w:uiPriority="67" w:unhideWhenUsed="0"/>
+    <w:lsdException w:name="Medium Grid 2" w:semiHidden="0" w:uiPriority="68" w:unhideWhenUsed="0"/>
+    <w:lsdException w:name="Medium Grid 3" w:semiHidden="0" w:uiPriority="69" w:unhideWhenUsed="0"/>
+    <w:lsdException w:name="Dark List" w:semiHidden="0" w:uiPriority="70" w:unhideWhenUsed="0"/>
+    <w:lsdException w:name="Colorful Shading" w:semiHidden="0" w:uiPriority="71" w:unhideWhenUsed="0"/>
+    <w:lsdException w:name="Colorful List" w:semiHidden="0" w:uiPriority="72" w:unhideWhenUsed="0"/>
+    <w:lsdException w:name="Colorful Grid" w:semiHidden="0" w:uiPriority="73" w:unhideWhenUsed="0"/>
+    <w:lsdException w:name="Light Shading Accent 1" w:semiHidden="0" w:uiPriority="60" w:unhideWhenUsed="0"/>
+    <w:lsdException w:name="Light List Accent 1" w:semiHidden="0" w:uiPriority="61" w:unhideWhenUsed="0"/>
+    <w:lsdException w:name="Light Grid Accent 1" w:semiHidden="0" w:uiPriority="62" w:unhideWhenUsed="0"/>
+    <w:lsdException w:name="Medium Shading 1 Accent 1" w:semiHidden="0" w:uiPriority="63" w:unhideWhenUsed="0"/>
+    <w:lsdException w:name="Medium Shading 2 Accent 1" w:semiHidden="0" w:uiPriority="64" w:unhideWhenUsed="0"/>
+    <w:lsdException w:name="Medium List 1 Accent 1" w:semiHidden="0" w:uiPriority="65" w:unhideWhenUsed="0"/>
+    <w:lsdException w:name="Revision" w:unhideWhenUsed="0"/>
+    <w:lsdException w:name="List Paragraph" w:semiHidden="0" w:uiPriority="34" w:unhideWhenUsed="0" w:qFormat="1"/>
+    <w:lsdException w:name="Quote" w:semiHidden="0" w:uiPriority="29" w:unhideWhenUsed="0" w:qFormat="1"/>
+    <w:lsdException w:name="Intense Quote" w:semiHidden="0" w:uiPriority="30" w:unhideWhenUsed="0" w:qFormat="1"/>
+    <w:lsdException w:name="Medium List 2 Accent 1" w:semiHidden="0" w:uiPriority="66" w:unhideWhenUsed="0"/>
+    <w:lsdException w:name="Medium Grid 1 Accent 1" w:semiHidden="0" w:uiPriority="67" w:unhideWhenUsed="0"/>
+    <w:lsdException w:name="Medium Grid 2 Accent 1" w:semiHidden="0" w:uiPriority="68" w:unhideWhenUsed="0"/>
+    <w:lsdException w:name="Medium Grid 3 Accent 1" w:semiHidden="0" w:uiPriority="69" w:unhideWhenUsed="0"/>
+    <w:lsdException w:name="Dark List Accent 1" w:semiHidden="0" w:uiPriority="70" w:unhideWhenUsed="0"/>
+    <w:lsdException w:name="Colorful Shading Accent 1" w:semiHidden="0" w:uiPriority="71" w:unhideWhenUsed="0"/>
+    <w:lsdException w:name="Colorful List Accent 1" w:semiHidden="0" w:uiPriority="72" w:unhideWhenUsed="0"/>
+    <w:lsdException w:name="Colorful Grid Accent 1" w:semiHidden="0" w:uiPriority="73" w:unhideWhenUsed="0"/>
+    <w:lsdException w:name="Light Shading Accent 2" w:semiHidden="0" w:uiPriority="60" w:unhideWhenUsed="0"/>
+    <w:lsdException w:name="Light List Accent 2" w:semiHidden="0" w:uiPriority="61" w:unhideWhenUsed="0"/>
+    <w:lsdException w:name="Light Grid Accent 2" w:semiHidden="0" w:uiPriority="62" w:unhideWhenUsed="0"/>
+    <w:lsdException w:name="Medium Shading 1 Accent 2" w:semiHidden="0" w:uiPriority="63" w:unhideWhenUsed="0"/>
+    <w:lsdException w:name="Medium Shading 2 Accent 2" w:semiHidden="0" w:uiPriority="64" w:unhideWhenUsed="0"/>
+    <w:lsdException w:name="Medium List 1 Accent 2" w:semiHidden="0" w:uiPriority="65" w:unhideWhenUsed="0"/>
+    <w:lsdException w:name="Medium List 2 Accent 2" w:semiHidden="0" w:uiPriority="66" w:unhideWhenUsed="0"/>
+    <w:lsdException w:name="Medium Grid 1 Accent 2" w:semiHidden="0" w:uiPriority="67" w:unhideWhenUsed="0"/>
+    <w:lsdException w:name="Medium Grid 2 Accent 2" w:semiHidden="0" w:uiPriority="68" w:unhideWhenUsed="0"/>
+    <w:lsdException w:name="Medium Grid 3 Accent 2" w:semiHidden="0" w:uiPriority="69" w:unhideWhenUsed="0"/>
+    <w:lsdException w:name="Dark List Accent 2" w:semiHidden="0" w:uiPriority="70" w:unhideWhenUsed="0"/>
+    <w:lsdException w:name="Colorful Shading Accent 2" w:semiHidden="0" w:uiPriority="71" w:unhideWhenUsed="0"/>
+    <w:lsdException w:name="Colorful List Accent 2" w:semiHidden="0" w:uiPriority="72" w:unhideWhenUsed="0"/>
+    <w:lsdException w:name="Colorful Grid Accent 2" w:semiHidden="0" w:uiPriority="73" w:unhideWhenUsed="0"/>
+    <w:lsdException w:name="Light Shading Accent 3" w:semiHidden="0" w:uiPriority="60" w:unhideWhenUsed="0"/>
+    <w:lsdException w:name="Light List Accent 3" w:semiHidden="0" w:uiPriority="61" w:unhideWhenUsed="0"/>
+    <w:lsdException w:name="Light Grid Accent 3" w:semiHidden="0" w:uiPriority="62" w:unhideWhenUsed="0"/>
+    <w:lsdException w:name="Medium Shading 1 Accent 3" w:semiHidden="0" w:uiPriority="63" w:unhideWhenUsed="0"/>
+    <w:lsdException w:name="Medium Shading 2 Accent 3" w:semiHidden="0" w:uiPriority="64" w:unhideWhenUsed="0"/>
+    <w:lsdException w:name="Medium List 1 Accent 3" w:semiHidden="0" w:uiPriority="65" w:unhideWhenUsed="0"/>
+    <w:lsdException w:name="Medium List 2 Accent 3" w:semiHidden="0" w:uiPriority="66" w:unhideWhenUsed="0"/>
+    <w:lsdException w:name="Medium Grid 1 Accent 3" w:semiHidden="0" w:uiPriority="67" w:unhideWhenUsed="0"/>
+    <w:lsdException w:name="Medium Grid 2 Accent 3" w:semiHidden="0" w:uiPriority="68" w:unhideWhenUsed="0"/>
+    <w:lsdException w:name="Medium Grid 3 Accent 3" w:semiHidden="0" w:uiPriority="69" w:unhideWhenUsed="0"/>
+    <w:lsdException w:name="Dark List Accent 3" w:semiHidden="0" w:uiPriority="70" w:unhideWhenUsed="0"/>
+    <w:lsdException w:name="Colorful Shading Accent 3" w:semiHidden="0" w:uiPriority="71" w:unhideWhenUsed="0"/>
+    <w:lsdException w:name="Colorful List Accent 3" w:semiHidden="0" w:uiPriority="72" w:unhideWhenUsed="0"/>
+    <w:lsdException w:name="Colorful Grid Accent 3" w:semiHidden="0" w:uiPriority="73" w:unhideWhenUsed="0"/>
+    <w:lsdException w:name="Light Shading Accent 4" w:semiHidden="0" w:uiPriority="60" w:unhideWhenUsed="0"/>
+    <w:lsdException w:name="Light List Accent 4" w:semiHidden="0" w:uiPriority="61" w:unhideWhenUsed="0"/>
+    <w:lsdException w:name="Light Grid Accent 4" w:semiHidden="0" w:uiPriority="62" w:unhideWhenUsed="0"/>
+    <w:lsdException w:name="Medium Shading 1 Accent 4" w:semiHidden="0" w:uiPriority="63" w:unhideWhenUsed="0"/>
+    <w:lsdException w:name="Medium Shading 2 Accent 4" w:semiHidden="0" w:uiPriority="64" w:unhideWhenUsed="0"/>
+    <w:lsdException w:name="Medium List 1 Accent 4" w:semiHidden="0" w:uiPriority="65" w:unhideWhenUsed="0"/>
+    <w:lsdException w:name="Medium List 2 Accent 4" w:semiHidden="0" w:uiPriority="66" w:unhideWhenUsed="0"/>
+    <w:lsdException w:name="Medium Grid 1 Accent 4" w:semiHidden="0" w:uiPriority="67" w:unhideWhenUsed="0"/>
+    <w:lsdException w:name="Medium Grid 2 Accent 4" w:semiHidden="0" w:uiPriority="68" w:unhideWhenUsed="0"/>
+    <w:lsdException w:name="Medium Grid 3 Accent 4" w:semiHidden="0" w:uiPriority="69" w:unhideWhenUsed="0"/>
+    <w:lsdException w:name="Dark List Accent 4" w:semiHidden="0" w:uiPriority="70" w:unhideWhenUsed="0"/>
+    <w:lsdException w:name="Colorful Shading Accent 4" w:semiHidden="0" w:uiPriority="71" w:unhideWhenUsed="0"/>
+    <w:lsdException w:name="Colorful List Accent 4" w:semiHidden="0" w:uiPriority="72" w:unhideWhenUsed="0"/>
+    <w:lsdException w:name="Colorful Grid Accent 4" w:semiHidden="0" w:uiPriority="73" w:unhideWhenUsed="0"/>
+    <w:lsdException w:name="Light Shading Accent 5" w:semiHidden="0" w:uiPriority="60" w:unhideWhenUsed="0"/>
+    <w:lsdException w:name="Light List Accent 5" w:semiHidden="0" w:uiPriority="61" w:unhideWhenUsed="0"/>
+    <w:lsdException w:name="Light Grid Accent 5" w:semiHidden="0" w:uiPriority="62" w:unhideWhenUsed="0"/>
+    <w:lsdException w:name="Medium Shading 1 Accent 5" w:semiHidden="0" w:uiPriority="63" w:unhideWhenUsed="0"/>
+    <w:lsdException w:name="Medium Shading 2 Accent 5" w:semiHidden="0" w:uiPriority="64" w:unhideWhenUsed="0"/>
+    <w:lsdException w:name="Medium List 1 Accent 5" w:semiHidden="0" w:uiPriority="65" w:unhideWhenUsed="0"/>
+    <w:lsdException w:name="Medium List 2 Accent 5" w:semiHidden="0" w:uiPriority="66" w:unhideWhenUsed="0"/>
+    <w:lsdException w:name="Medium Grid 1 Accent 5" w:semiHidden="0" w:uiPriority="67" w:unhideWhenUsed="0"/>
+    <w:lsdException w:name="Medium Grid 2 Accent 5" w:semiHidden="0" w:uiPriority="68" w:unhideWhenUsed="0"/>
+    <w:lsdException w:name="Medium Grid 3 Accent 5" w:semiHidden="0" w:uiPriority="69" w:unhideWhenUsed="0"/>
+    <w:lsdException w:name="Dark List Accent 5" w:semiHidden="0" w:uiPriority="70" w:unhideWhenUsed="0"/>
+    <w:lsdException w:name="Colorful Shading Accent 5" w:semiHidden="0" w:uiPriority="71" w:unhideWhenUsed="0"/>
+    <w:lsdException w:name="Colorful List Accent 5" w:semiHidden="0" w:uiPriority="72" w:unhideWhenUsed="0"/>
+    <w:lsdException w:name="Colorful Grid Accent 5" w:semiHidden="0" w:uiPriority="73" w:unhideWhenUsed="0"/>
+    <w:lsdException w:name="Light Shading Accent 6" w:semiHidden="0" w:uiPriority="60" w:unhideWhenUsed="0"/>
+    <w:lsdException w:name="Light List Accent 6" w:semiHidden="0" w:uiPriority="61" w:unhideWhenUsed="0"/>
+    <w:lsdException w:name="Light Grid Accent 6" w:semiHidden="0" w:uiPriority="62" w:unhideWhenUsed="0"/>
+    <w:lsdException w:name="Medium Shading 1 Accent 6" w:semiHidden="0" w:uiPriority="63" w:unhideWhenUsed="0"/>
+    <w:lsdException w:name="Medium Shading 2 Accent 6" w:semiHidden="0" w:uiPriority="64" w:unhideWhenUsed="0"/>
+    <w:lsdException w:name="Medium List 1 Accent 6" w:semiHidden="0" w:uiPriority="65" w:unhideWhenUsed="0"/>
+    <w:lsdException w:name="Medium List 2 Accent 6" w:semiHidden="0" w:uiPriority="66" w:unhideWhenUsed="0"/>
+    <w:lsdException w:name="Medium Grid 1 Accent 6" w:semiHidden="0" w:uiPriority="67" w:unhideWhenUsed="0"/>
+    <w:lsdException w:name="Medium Grid 2 Accent 6" w:semiHidden="0" w:uiPriority="68" w:unhideWhenUsed="0"/>
+    <w:lsdException w:name="Medium Grid 3 Accent 6" w:semiHidden="0" w:uiPriority="69" w:unhideWhenUsed="0"/>
+    <w:lsdException w:name="Dark List Accent 6" w:semiHidden="0" w:uiPriority="70" w:unhideWhenUsed="0"/>
+    <w:lsdException w:name="Colorful Shading Accent 6" w:semiHidden="0" w:uiPriority="71" w:unhideWhenUsed="0"/>
+    <w:lsdException w:name="Colorful List Accent 6" w:semiHidden="0" w:uiPriority="72" w:unhideWhenUsed="0"/>
+    <w:lsdException w:name="Colorful Grid Accent 6" w:semiHidden="0" w:uiPriority="73" w:unhideWhenUsed="0"/>
+    <w:lsdException w:name="Subtle Emphasis" w:semiHidden="0" w:uiPriority="19" w:unhideWhenUsed="0" w:qFormat="1"/>
+    <w:lsdException w:name="Intense Emphasis" w:semiHidden="0" w:uiPriority="21" w:unhideWhenUsed="0" w:qFormat="1"/>
+    <w:lsdException w:name="Subtle Reference" w:semiHidden="0" w:uiPriority="31" w:unhideWhenUsed="0" w:qFormat="1"/>
+    <w:lsdException w:name="Intense Reference" w:semiHidden="0" w:uiPriority="32" w:unhideWhenUsed="0" w:qFormat="1"/>
+    <w:lsdException w:name="Book Title" w:semiHidden="0" w:uiPriority="33" w:unhideWhenUsed="0" w:qFormat="1"/>
+    <w:lsdException w:name="Bibliography" w:uiPriority="37"/>
+    <w:lsdException w:name="TOC Heading" w:uiPriority="39" w:qFormat="1"/>
+  </w:latentStyles>
+  <w:style w:type="paragraph" w:default="1" w:styleId="a">
+    <w:name w:val="Normal"/>
+    <w:qFormat/>
+    <w:pPr>
+      <w:widowControl w:val="0"/>
+      <w:jc w:val="both"/>
+    </w:pPr>
+  </w:style>
+  <w:style w:type="character" w:default="1" w:styleId="a0">
+    <w:name w:val="Default Paragraph Font"/>
+    <w:uiPriority w:val="1"/>
+    <w:semiHidden/>
+    <w:unhideWhenUsed/>
+  </w:style>
+  <w:style w:type="table" w:default="1" w:styleId="a1">
+    <w:name w:val="Normal Table"/>
+    <w:uiPriority w:val="99"/>
+    <w:semiHidden/>
+    <w:unhideWhenUsed/>
+    <w:tblPr>
+      <w:tblInd w:w="0" w:type="dxa"/>
+      <w:tblCellMar>
+        <w:top w:w="0" w:type="dxa"/>
+        <w:left w:w="108" w:type="dxa"/>
+        <w:bottom w:w="0" w:type="dxa"/>
+        <w:right w:w="108" w:type="dxa"/>
+      </w:tblCellMar>
+    </w:tblPr>
+  </w:style>
+  <w:style w:type="numbering" w:default="1" w:styleId="a2">
+    <w:name w:val="No List"/>
+    <w:uiPriority w:val="99"/>
+    <w:semiHidden/>
+    <w:unhideWhenUsed/>
   </w:style>
 </w:styles>
 </file>

</xml_diff>